<commit_message>
Styles added, fixed some API`s
</commit_message>
<xml_diff>
--- a/Tasks.docx
+++ b/Tasks.docx
@@ -689,6 +689,7 @@
           <w:rFonts w:ascii="Verdana" w:hAnsi="Verdana"/>
           <w:sz w:val="32"/>
           <w:szCs w:val="19"/>
+          <w:highlight w:val="green"/>
         </w:rPr>
       </w:pPr>
       <w:proofErr w:type="spellStart"/>
@@ -697,6 +698,7 @@
           <w:rFonts w:ascii="Verdana" w:hAnsi="Verdana"/>
           <w:sz w:val="32"/>
           <w:szCs w:val="19"/>
+          <w:highlight w:val="green"/>
         </w:rPr>
         <w:lastRenderedPageBreak/>
         <w:t>Forgot</w:t>
@@ -707,6 +709,7 @@
           <w:rFonts w:ascii="Verdana" w:hAnsi="Verdana"/>
           <w:sz w:val="32"/>
           <w:szCs w:val="19"/>
+          <w:highlight w:val="green"/>
         </w:rPr>
         <w:t xml:space="preserve"> </w:t>
       </w:r>
@@ -716,6 +719,7 @@
           <w:rFonts w:ascii="Verdana" w:hAnsi="Verdana"/>
           <w:sz w:val="32"/>
           <w:szCs w:val="19"/>
+          <w:highlight w:val="green"/>
         </w:rPr>
         <w:t>Password</w:t>
       </w:r>
@@ -725,6 +729,7 @@
           <w:rFonts w:ascii="Verdana" w:hAnsi="Verdana"/>
           <w:sz w:val="32"/>
           <w:szCs w:val="19"/>
+          <w:highlight w:val="green"/>
         </w:rPr>
         <w:t xml:space="preserve"> </w:t>
       </w:r>
@@ -734,6 +739,7 @@
           <w:rFonts w:ascii="Verdana" w:hAnsi="Verdana"/>
           <w:sz w:val="32"/>
           <w:szCs w:val="19"/>
+          <w:highlight w:val="green"/>
         </w:rPr>
         <w:t>Screen</w:t>
       </w:r>
@@ -751,14 +757,16 @@
           <w:rFonts w:ascii="Verdana" w:hAnsi="Verdana"/>
           <w:sz w:val="32"/>
           <w:szCs w:val="19"/>
-          <w:lang w:val="en-US"/>
-        </w:rPr>
-      </w:pPr>
-      <w:r>
-        <w:rPr>
-          <w:rFonts w:ascii="Verdana" w:hAnsi="Verdana"/>
-          <w:sz w:val="32"/>
-          <w:szCs w:val="19"/>
+          <w:highlight w:val="green"/>
+          <w:lang w:val="en-US"/>
+        </w:rPr>
+      </w:pPr>
+      <w:r>
+        <w:rPr>
+          <w:rFonts w:ascii="Verdana" w:hAnsi="Verdana"/>
+          <w:sz w:val="32"/>
+          <w:szCs w:val="19"/>
+          <w:highlight w:val="green"/>
           <w:lang w:val="en-US"/>
         </w:rPr>
         <w:t xml:space="preserve">As a </w:t>
@@ -769,6 +777,7 @@
           <w:rFonts w:ascii="Verdana" w:hAnsi="Verdana"/>
           <w:sz w:val="32"/>
           <w:szCs w:val="19"/>
+          <w:highlight w:val="green"/>
           <w:lang w:val="en-US"/>
         </w:rPr>
         <w:t>user</w:t>
@@ -779,6 +788,7 @@
           <w:rFonts w:ascii="Verdana" w:hAnsi="Verdana"/>
           <w:sz w:val="32"/>
           <w:szCs w:val="19"/>
+          <w:highlight w:val="green"/>
           <w:lang w:val="en-US"/>
         </w:rPr>
         <w:t xml:space="preserve"> </w:t>
@@ -789,6 +799,7 @@
           <w:rFonts w:ascii="Verdana" w:hAnsi="Verdana"/>
           <w:sz w:val="32"/>
           <w:szCs w:val="19"/>
+          <w:highlight w:val="green"/>
           <w:lang w:val="en-US"/>
         </w:rPr>
         <w:t>i</w:t>
@@ -799,6 +810,7 @@
           <w:rFonts w:ascii="Verdana" w:hAnsi="Verdana"/>
           <w:sz w:val="32"/>
           <w:szCs w:val="19"/>
+          <w:highlight w:val="green"/>
           <w:lang w:val="en-US"/>
         </w:rPr>
         <w:t xml:space="preserve"> can put email address to restore my password.</w:t>
@@ -990,16 +1002,16 @@
           <w:rFonts w:ascii="Verdana" w:hAnsi="Verdana"/>
           <w:sz w:val="32"/>
           <w:szCs w:val="19"/>
-          <w:highlight w:val="yellow"/>
-          <w:lang w:val="en-US"/>
-        </w:rPr>
-      </w:pPr>
-      <w:r>
-        <w:rPr>
-          <w:rFonts w:ascii="Verdana" w:hAnsi="Verdana"/>
-          <w:sz w:val="32"/>
-          <w:szCs w:val="19"/>
-          <w:highlight w:val="yellow"/>
+          <w:highlight w:val="green"/>
+          <w:lang w:val="en-US"/>
+        </w:rPr>
+      </w:pPr>
+      <w:r>
+        <w:rPr>
+          <w:rFonts w:ascii="Verdana" w:hAnsi="Verdana"/>
+          <w:sz w:val="32"/>
+          <w:szCs w:val="19"/>
+          <w:highlight w:val="green"/>
           <w:lang w:val="en-US"/>
         </w:rPr>
         <w:t xml:space="preserve">As a user </w:t>
@@ -1010,7 +1022,7 @@
           <w:rFonts w:ascii="Verdana" w:hAnsi="Verdana"/>
           <w:sz w:val="32"/>
           <w:szCs w:val="19"/>
-          <w:highlight w:val="yellow"/>
+          <w:highlight w:val="green"/>
           <w:lang w:val="en-US"/>
         </w:rPr>
         <w:t>i</w:t>
@@ -1021,7 +1033,7 @@
           <w:rFonts w:ascii="Verdana" w:hAnsi="Verdana"/>
           <w:sz w:val="32"/>
           <w:szCs w:val="19"/>
-          <w:highlight w:val="yellow"/>
+          <w:highlight w:val="green"/>
           <w:lang w:val="en-US"/>
         </w:rPr>
         <w:t xml:space="preserve"> can see list of galleries with name, created date and pictures count</w:t>
@@ -1332,16 +1344,16 @@
           <w:rFonts w:ascii="Verdana" w:hAnsi="Verdana"/>
           <w:sz w:val="32"/>
           <w:szCs w:val="19"/>
-          <w:highlight w:val="cyan"/>
-          <w:lang w:val="en-US"/>
-        </w:rPr>
-      </w:pPr>
-      <w:r>
-        <w:rPr>
-          <w:rFonts w:ascii="Verdana" w:hAnsi="Verdana"/>
-          <w:sz w:val="32"/>
-          <w:szCs w:val="19"/>
-          <w:highlight w:val="cyan"/>
+          <w:highlight w:val="green"/>
+          <w:lang w:val="en-US"/>
+        </w:rPr>
+      </w:pPr>
+      <w:r>
+        <w:rPr>
+          <w:rFonts w:ascii="Verdana" w:hAnsi="Verdana"/>
+          <w:sz w:val="32"/>
+          <w:szCs w:val="19"/>
+          <w:highlight w:val="green"/>
           <w:lang w:val="en-US"/>
         </w:rPr>
         <w:t xml:space="preserve">As a user </w:t>
@@ -1352,7 +1364,7 @@
           <w:rFonts w:ascii="Verdana" w:hAnsi="Verdana"/>
           <w:sz w:val="32"/>
           <w:szCs w:val="19"/>
-          <w:highlight w:val="cyan"/>
+          <w:highlight w:val="green"/>
           <w:lang w:val="en-US"/>
         </w:rPr>
         <w:t>i</w:t>
@@ -1363,7 +1375,7 @@
           <w:rFonts w:ascii="Verdana" w:hAnsi="Verdana"/>
           <w:sz w:val="32"/>
           <w:szCs w:val="19"/>
-          <w:highlight w:val="cyan"/>
+          <w:highlight w:val="green"/>
           <w:lang w:val="en-US"/>
         </w:rPr>
         <w:t xml:space="preserve"> can take a picture from camera</w:t>
@@ -1381,16 +1393,16 @@
           <w:rFonts w:ascii="Verdana" w:hAnsi="Verdana"/>
           <w:sz w:val="32"/>
           <w:szCs w:val="19"/>
-          <w:highlight w:val="cyan"/>
-          <w:lang w:val="en-US"/>
-        </w:rPr>
-      </w:pPr>
-      <w:r>
-        <w:rPr>
-          <w:rFonts w:ascii="Verdana" w:hAnsi="Verdana"/>
-          <w:sz w:val="32"/>
-          <w:szCs w:val="19"/>
-          <w:highlight w:val="cyan"/>
+          <w:highlight w:val="green"/>
+          <w:lang w:val="en-US"/>
+        </w:rPr>
+      </w:pPr>
+      <w:r>
+        <w:rPr>
+          <w:rFonts w:ascii="Verdana" w:hAnsi="Verdana"/>
+          <w:sz w:val="32"/>
+          <w:szCs w:val="19"/>
+          <w:highlight w:val="green"/>
           <w:lang w:val="en-US"/>
         </w:rPr>
         <w:t xml:space="preserve">As a user </w:t>
@@ -1401,7 +1413,7 @@
           <w:rFonts w:ascii="Verdana" w:hAnsi="Verdana"/>
           <w:sz w:val="32"/>
           <w:szCs w:val="19"/>
-          <w:highlight w:val="cyan"/>
+          <w:highlight w:val="green"/>
           <w:lang w:val="en-US"/>
         </w:rPr>
         <w:t>i</w:t>
@@ -1412,7 +1424,7 @@
           <w:rFonts w:ascii="Verdana" w:hAnsi="Verdana"/>
           <w:sz w:val="32"/>
           <w:szCs w:val="19"/>
-          <w:highlight w:val="cyan"/>
+          <w:highlight w:val="green"/>
           <w:lang w:val="en-US"/>
         </w:rPr>
         <w:t xml:space="preserve"> can get picture from phone gallery</w:t>
@@ -1622,7 +1634,6 @@
           <w:lang w:val="en-US"/>
         </w:rPr>
       </w:pPr>
-      <w:bookmarkStart w:id="0" w:name="_GoBack"/>
       <w:r>
         <w:rPr>
           <w:rFonts w:ascii="Verdana" w:hAnsi="Verdana"/>
@@ -1656,7 +1667,6 @@
         <w:t xml:space="preserve"> can login into the system using Facebook, and email address</w:t>
       </w:r>
     </w:p>
-    <w:bookmarkEnd w:id="0"/>
     <w:p>
       <w:pPr>
         <w:numPr>
@@ -1669,14 +1679,16 @@
           <w:rFonts w:ascii="Verdana" w:hAnsi="Verdana"/>
           <w:sz w:val="32"/>
           <w:szCs w:val="19"/>
-          <w:lang w:val="en-US"/>
-        </w:rPr>
-      </w:pPr>
-      <w:r>
-        <w:rPr>
-          <w:rFonts w:ascii="Verdana" w:hAnsi="Verdana"/>
-          <w:sz w:val="32"/>
-          <w:szCs w:val="19"/>
+          <w:highlight w:val="green"/>
+          <w:lang w:val="en-US"/>
+        </w:rPr>
+      </w:pPr>
+      <w:r>
+        <w:rPr>
+          <w:rFonts w:ascii="Verdana" w:hAnsi="Verdana"/>
+          <w:sz w:val="32"/>
+          <w:szCs w:val="19"/>
+          <w:highlight w:val="green"/>
           <w:lang w:val="en-US"/>
         </w:rPr>
         <w:t xml:space="preserve">As a user </w:t>
@@ -1687,6 +1699,7 @@
           <w:rFonts w:ascii="Verdana" w:hAnsi="Verdana"/>
           <w:sz w:val="32"/>
           <w:szCs w:val="19"/>
+          <w:highlight w:val="green"/>
           <w:lang w:val="en-US"/>
         </w:rPr>
         <w:t>i</w:t>
@@ -1697,6 +1710,7 @@
           <w:rFonts w:ascii="Verdana" w:hAnsi="Verdana"/>
           <w:sz w:val="32"/>
           <w:szCs w:val="19"/>
+          <w:highlight w:val="green"/>
           <w:lang w:val="en-US"/>
         </w:rPr>
         <w:t xml:space="preserve"> can save and load gallery and photos from the backend system</w:t>
@@ -1730,6 +1744,8 @@
         </w:rPr>
         <w:t>We can have two cases:</w:t>
       </w:r>
+      <w:bookmarkStart w:id="0" w:name="_GoBack"/>
+      <w:bookmarkEnd w:id="0"/>
     </w:p>
     <w:p>
       <w:pPr>

</xml_diff>